<commit_message>
drill0 제출 (2022180007 김용채)
</commit_message>
<xml_diff>
--- a/2D 게임 프로그래밍 과제 윤리 서약서.docx
+++ b/2D 게임 프로그래밍 과제 윤리 서약서.docx
@@ -1,6 +1,6 @@
 
 <file path=word/document.xml><?xml version="1.0" encoding="utf-8"?>
-<w:document xmlns:wpc="http://schemas.microsoft.com/office/word/2010/wordprocessingCanvas" xmlns:cx="http://schemas.microsoft.com/office/drawing/2014/chartex" xmlns:cx1="http://schemas.microsoft.com/office/drawing/2015/9/8/chartex" xmlns:cx2="http://schemas.microsoft.com/office/drawing/2015/10/21/chartex" xmlns:cx3="http://schemas.microsoft.com/office/drawing/2016/5/9/chartex" xmlns:cx4="http://schemas.microsoft.com/office/drawing/2016/5/10/chartex" xmlns:cx5="http://schemas.microsoft.com/office/drawing/2016/5/11/chartex" xmlns:cx6="http://schemas.microsoft.com/office/drawing/2016/5/12/chartex" xmlns:cx7="http://schemas.microsoft.com/office/drawing/2016/5/13/chartex" xmlns:cx8="http://schemas.microsoft.com/office/drawing/2016/5/14/chartex" xmlns:mc="http://schemas.openxmlformats.org/markup-compatibility/2006" xmlns:aink="http://schemas.microsoft.com/office/drawing/2016/ink" xmlns:am3d="http://schemas.microsoft.com/office/drawing/2017/model3d" xmlns:o="urn:schemas-microsoft-com:office:office" xmlns:oel="http://schemas.microsoft.com/office/2019/extlst" xmlns:r="http://schemas.openxmlformats.org/officeDocument/2006/relationships" xmlns:m="http://schemas.openxmlformats.org/officeDocument/2006/math" xmlns:v="urn:schemas-microsoft-com:vml" xmlns:wp14="http://schemas.microsoft.com/office/word/2010/wordprocessingDrawing" xmlns:wp="http://schemas.openxmlformats.org/drawingml/2006/wordprocessingDrawing" xmlns:w10="urn:schemas-microsoft-com:office:word" xmlns:w="http://schemas.openxmlformats.org/wordprocessingml/2006/main" xmlns:w14="http://schemas.microsoft.com/office/word/2010/wordml" xmlns:w15="http://schemas.microsoft.com/office/word/2012/wordml" xmlns:w16cex="http://schemas.microsoft.com/office/word/2018/wordml/cex" xmlns:w16cid="http://schemas.microsoft.com/office/word/2016/wordml/cid" xmlns:w16="http://schemas.microsoft.com/office/word/2018/wordml" xmlns:w16sdtdh="http://schemas.microsoft.com/office/word/2020/wordml/sdtdatahash" xmlns:w16se="http://schemas.microsoft.com/office/word/2015/wordml/symex" xmlns:wpg="http://schemas.microsoft.com/office/word/2010/wordprocessingGroup" xmlns:wpi="http://schemas.microsoft.com/office/word/2010/wordprocessingInk" xmlns:wne="http://schemas.microsoft.com/office/word/2006/wordml" xmlns:wps="http://schemas.microsoft.com/office/word/2010/wordprocessingShape" mc:Ignorable="w14 w15 w16se w16cid w16 w16cex w16sdtdh wp14">
+<w:document xmlns:wpc="http://schemas.microsoft.com/office/word/2010/wordprocessingCanvas" xmlns:cx="http://schemas.microsoft.com/office/drawing/2014/chartex" xmlns:cx1="http://schemas.microsoft.com/office/drawing/2015/9/8/chartex" xmlns:cx2="http://schemas.microsoft.com/office/drawing/2015/10/21/chartex" xmlns:cx3="http://schemas.microsoft.com/office/drawing/2016/5/9/chartex" xmlns:cx4="http://schemas.microsoft.com/office/drawing/2016/5/10/chartex" xmlns:cx5="http://schemas.microsoft.com/office/drawing/2016/5/11/chartex" xmlns:cx6="http://schemas.microsoft.com/office/drawing/2016/5/12/chartex" xmlns:cx7="http://schemas.microsoft.com/office/drawing/2016/5/13/chartex" xmlns:cx8="http://schemas.microsoft.com/office/drawing/2016/5/14/chartex" xmlns:mc="http://schemas.openxmlformats.org/markup-compatibility/2006" xmlns:aink="http://schemas.microsoft.com/office/drawing/2016/ink" xmlns:am3d="http://schemas.microsoft.com/office/drawing/2017/model3d" xmlns:o="urn:schemas-microsoft-com:office:office" xmlns:oel="http://schemas.microsoft.com/office/2019/extlst" xmlns:r="http://schemas.openxmlformats.org/officeDocument/2006/relationships" xmlns:m="http://schemas.openxmlformats.org/officeDocument/2006/math" xmlns:v="urn:schemas-microsoft-com:vml" xmlns:wp14="http://schemas.microsoft.com/office/word/2010/wordprocessingDrawing" xmlns:wp="http://schemas.openxmlformats.org/drawingml/2006/wordprocessingDrawing" xmlns:w10="urn:schemas-microsoft-com:office:word" xmlns:w="http://schemas.openxmlformats.org/wordprocessingml/2006/main" xmlns:w14="http://schemas.microsoft.com/office/word/2010/wordml" xmlns:w15="http://schemas.microsoft.com/office/word/2012/wordml" xmlns:w16cex="http://schemas.microsoft.com/office/word/2018/wordml/cex" xmlns:w16cid="http://schemas.microsoft.com/office/word/2016/wordml/cid" xmlns:w16="http://schemas.microsoft.com/office/word/2018/wordml" xmlns:w16du="http://schemas.microsoft.com/office/word/2023/wordml/word16du" xmlns:w16sdtdh="http://schemas.microsoft.com/office/word/2020/wordml/sdtdatahash" xmlns:w16se="http://schemas.microsoft.com/office/word/2015/wordml/symex" xmlns:wpg="http://schemas.microsoft.com/office/word/2010/wordprocessingGroup" xmlns:wpi="http://schemas.microsoft.com/office/word/2010/wordprocessingInk" xmlns:wne="http://schemas.microsoft.com/office/word/2006/wordml" xmlns:wps="http://schemas.microsoft.com/office/word/2010/wordprocessingShape" mc:Ignorable="w14 w15 w16se w16cid w16 w16cex w16sdtdh w16du wp14">
   <w:body>
     <w:p>
       <w:pPr>
@@ -152,7 +152,7 @@
       </w:r>
       <w:r>
         <w:rPr>
-          <w:rFonts w:ascii="Malgun Gothic" w:eastAsia="Malgun Gothic" w:hAnsi="Malgun Gothic" w:cs="Malgun Gothic" w:hint="eastAsia"/>
+          <w:rFonts w:ascii="맑은 고딕" w:eastAsia="맑은 고딕" w:hAnsi="맑은 고딕" w:cs="맑은 고딕" w:hint="eastAsia"/>
           <w:b/>
           <w:sz w:val="28"/>
         </w:rPr>
@@ -260,7 +260,7 @@
                 <v:path o:extrusionok="f" gradientshapeok="t" o:connecttype="rect"/>
                 <o:lock v:ext="edit" aspectratio="t"/>
               </v:shapetype>
-              <v:shape id="잉크 9" o:spid="_x0000_s1026" type="#_x0000_t75" style="position:absolute;margin-left:166pt;margin-top:-2.05pt;width:59.95pt;height:29pt;z-index:251660288;visibility:visible;mso-wrap-style:square;mso-wrap-distance-left:9pt;mso-wrap-distance-top:0;mso-wrap-distance-right:9pt;mso-wrap-distance-bottom:0;mso-position-horizontal:absolute;mso-position-horizontal-relative:text;mso-position-vertical:absolute;mso-position-vertical-relative:text" o:gfxdata="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">
+              <v:shape id="잉크 9" o:spid="_x0000_s1026" type="#_x0000_t75" style="position:absolute;margin-left:166pt;margin-top:-2.05pt;width:59.95pt;height:29pt;z-index:251660288;visibility:visible;mso-wrap-style:square;mso-wrap-distance-left:9pt;mso-wrap-distance-top:0;mso-wrap-distance-right:9pt;mso-wrap-distance-bottom:0;mso-position-horizontal:absolute;mso-position-horizontal-relative:text;mso-position-vertical:absolute;mso-position-vertical-relative:text" o:gfxdata="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">
                 <v:imagedata r:id="rId5" o:title=""/>
               </v:shape>
             </w:pict>
@@ -309,7 +309,7 @@
           </mc:Choice>
           <mc:Fallback>
             <w:pict>
-              <v:shape w14:anchorId="04BFF316" id="잉크 8" o:spid="_x0000_s1026" type="#_x0000_t75" style="position:absolute;margin-left:162.45pt;margin-top:2.05pt;width:11.1pt;height:12.6pt;z-index:251659264;visibility:visible;mso-wrap-style:square;mso-wrap-distance-left:9pt;mso-wrap-distance-top:0;mso-wrap-distance-right:9pt;mso-wrap-distance-bottom:0;mso-position-horizontal:absolute;mso-position-horizontal-relative:text;mso-position-vertical:absolute;mso-position-vertical-relative:text" o:gfxdata="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">
+              <v:shape w14:anchorId="04BFF316" id="잉크 8" o:spid="_x0000_s1026" type="#_x0000_t75" style="position:absolute;margin-left:162.45pt;margin-top:2.05pt;width:11.1pt;height:12.6pt;z-index:251659264;visibility:visible;mso-wrap-style:square;mso-wrap-distance-left:9pt;mso-wrap-distance-top:0;mso-wrap-distance-right:9pt;mso-wrap-distance-bottom:0;mso-position-horizontal:absolute;mso-position-horizontal-relative:text;mso-position-vertical:absolute;mso-position-vertical-relative:text" o:gfxdata="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">
                 <v:imagedata r:id="rId7" o:title=""/>
               </v:shape>
             </w:pict>
@@ -334,7 +334,7 @@
       </w:r>
       <w:r>
         <w:rPr>
-          <w:rFonts w:ascii="Malgun Gothic" w:eastAsia="Malgun Gothic" w:hAnsi="Malgun Gothic" w:cs="Malgun Gothic" w:hint="eastAsia"/>
+          <w:rFonts w:ascii="맑은 고딕" w:eastAsia="맑은 고딕" w:hAnsi="맑은 고딕" w:cs="맑은 고딕" w:hint="eastAsia"/>
           <w:b/>
           <w:sz w:val="28"/>
         </w:rPr>
@@ -363,15 +363,7 @@
           <w:b/>
           <w:sz w:val="28"/>
         </w:rPr>
-        <w:t xml:space="preserve">연락처:  </w:t>
-      </w:r>
-      <w:r>
-        <w:rPr>
-          <w:rFonts w:ascii="Malgan Gothic" w:eastAsiaTheme="minorEastAsia" w:hAnsi="Malgan Gothic" w:cs="Malgan Gothic" w:hint="eastAsia"/>
-          <w:b/>
-          <w:sz w:val="28"/>
-        </w:rPr>
-        <w:t>010-7297-2384</w:t>
+        <w:t xml:space="preserve">연락처: </w:t>
       </w:r>
     </w:p>
     <w:p>
@@ -410,7 +402,7 @@
 </file>
 
 <file path=word/styles.xml><?xml version="1.0" encoding="utf-8"?>
-<w:styles xmlns:mc="http://schemas.openxmlformats.org/markup-compatibility/2006" xmlns:r="http://schemas.openxmlformats.org/officeDocument/2006/relationships" xmlns:w="http://schemas.openxmlformats.org/wordprocessingml/2006/main" xmlns:w14="http://schemas.microsoft.com/office/word/2010/wordml" xmlns:w15="http://schemas.microsoft.com/office/word/2012/wordml" xmlns:w16cex="http://schemas.microsoft.com/office/word/2018/wordml/cex" xmlns:w16cid="http://schemas.microsoft.com/office/word/2016/wordml/cid" xmlns:w16="http://schemas.microsoft.com/office/word/2018/wordml" xmlns:w16sdtdh="http://schemas.microsoft.com/office/word/2020/wordml/sdtdatahash" xmlns:w16se="http://schemas.microsoft.com/office/word/2015/wordml/symex" mc:Ignorable="w14 w15 w16se w16cid w16 w16cex w16sdtdh">
+<w:styles xmlns:mc="http://schemas.openxmlformats.org/markup-compatibility/2006" xmlns:r="http://schemas.openxmlformats.org/officeDocument/2006/relationships" xmlns:w="http://schemas.openxmlformats.org/wordprocessingml/2006/main" xmlns:w14="http://schemas.microsoft.com/office/word/2010/wordml" xmlns:w15="http://schemas.microsoft.com/office/word/2012/wordml" xmlns:w16cex="http://schemas.microsoft.com/office/word/2018/wordml/cex" xmlns:w16cid="http://schemas.microsoft.com/office/word/2016/wordml/cid" xmlns:w16="http://schemas.microsoft.com/office/word/2018/wordml" xmlns:w16du="http://schemas.microsoft.com/office/word/2023/wordml/word16du" xmlns:w16sdtdh="http://schemas.microsoft.com/office/word/2020/wordml/sdtdatahash" xmlns:w16se="http://schemas.microsoft.com/office/word/2015/wordml/symex" mc:Ignorable="w14 w15 w16se w16cid w16 w16cex w16sdtdh w16du">
   <w:docDefaults>
     <w:rPrDefault>
       <w:rPr>

</xml_diff>